<commit_message>
Add base oficial intento 1
</commit_message>
<xml_diff>
--- a/Reunion_13_enero.docx
+++ b/Reunion_13_enero.docx
@@ -92,7 +92,7 @@
     </w:p>
     <w:p>
       <w:pPr>
-        <w:pStyle w:val="Ttulo2"/>
+        <w:pStyle w:val="Heading2"/>
         <w:rPr>
           <w:lang w:val="es-ES"/>
         </w:rPr>
@@ -157,7 +157,7 @@
     </w:p>
     <w:p>
       <w:pPr>
-        <w:pStyle w:val="Ttulo2"/>
+        <w:pStyle w:val="Heading2"/>
         <w:rPr>
           <w:lang w:val="es-ES"/>
         </w:rPr>
@@ -196,7 +196,7 @@
     </w:p>
     <w:p>
       <w:pPr>
-        <w:pStyle w:val="Ttulo2"/>
+        <w:pStyle w:val="Heading2"/>
         <w:rPr>
           <w:lang w:val="es-ES"/>
         </w:rPr>
@@ -223,7 +223,7 @@
     </w:p>
     <w:p>
       <w:pPr>
-        <w:pStyle w:val="Ttulo2"/>
+        <w:pStyle w:val="Heading2"/>
         <w:rPr>
           <w:u w:val="single"/>
           <w:lang w:val="es-ES"/>
@@ -273,7 +273,7 @@
     </w:p>
     <w:p>
       <w:pPr>
-        <w:pStyle w:val="Ttulo2"/>
+        <w:pStyle w:val="Heading2"/>
         <w:rPr>
           <w:lang w:val="es-CL"/>
         </w:rPr>
@@ -306,7 +306,7 @@
     </w:p>
     <w:p>
       <w:pPr>
-        <w:pStyle w:val="Ttulo2"/>
+        <w:pStyle w:val="Heading2"/>
         <w:rPr>
           <w:lang w:val="es-CL"/>
         </w:rPr>
@@ -346,7 +346,7 @@
       <w:hyperlink r:id="rId6" w:history="1">
         <w:r>
           <w:rPr>
-            <w:rStyle w:val="Hipervnculo"/>
+            <w:rStyle w:val="Hyperlink"/>
             <w:lang w:val="es-CL"/>
           </w:rPr>
           <w:t>https://ferretronica.com/products/modulo-puente-h-tb6612fng?srsltid=AfmBOoprgFuQ7C4h-JEgkXMELccXNYUyrLHyC67xcAviL2ggjRDhIrL8</w:t>
@@ -362,7 +362,7 @@
     </w:p>
     <w:p>
       <w:pPr>
-        <w:pStyle w:val="Ttulo2"/>
+        <w:pStyle w:val="Heading2"/>
         <w:rPr>
           <w:lang w:val="es-CL"/>
         </w:rPr>
@@ -402,7 +402,7 @@
       <w:hyperlink r:id="rId7" w:history="1">
         <w:r>
           <w:rPr>
-            <w:rStyle w:val="Hipervnculo"/>
+            <w:rStyle w:val="Hyperlink"/>
             <w:lang w:val="es-CL"/>
           </w:rPr>
           <w:t>https://www.pololu.com/product/961</w:t>
@@ -425,7 +425,7 @@
     </w:p>
     <w:p>
       <w:pPr>
-        <w:pStyle w:val="Ttulo2"/>
+        <w:pStyle w:val="Heading2"/>
         <w:rPr>
           <w:lang w:val="es-CL"/>
         </w:rPr>
@@ -468,7 +468,7 @@
     </w:p>
     <w:p>
       <w:pPr>
-        <w:pStyle w:val="Ttulo2"/>
+        <w:pStyle w:val="Heading2"/>
         <w:rPr>
           <w:lang w:val="es-CL"/>
         </w:rPr>
@@ -489,7 +489,7 @@
     </w:p>
     <w:p>
       <w:pPr>
-        <w:pStyle w:val="Ttulo2"/>
+        <w:pStyle w:val="Heading2"/>
         <w:rPr>
           <w:lang w:val="es-CL"/>
         </w:rPr>
@@ -510,7 +510,7 @@
     </w:p>
     <w:p>
       <w:pPr>
-        <w:pStyle w:val="Ttulo2"/>
+        <w:pStyle w:val="Heading2"/>
         <w:rPr>
           <w:lang w:val="es-CL"/>
         </w:rPr>
@@ -531,7 +531,7 @@
     </w:p>
     <w:p>
       <w:pPr>
-        <w:pStyle w:val="Ttulo2"/>
+        <w:pStyle w:val="Heading2"/>
         <w:rPr>
           <w:lang w:val="es-CL"/>
         </w:rPr>
@@ -552,7 +552,7 @@
     </w:p>
     <w:p>
       <w:pPr>
-        <w:pStyle w:val="Ttulo2"/>
+        <w:pStyle w:val="Heading2"/>
         <w:rPr>
           <w:lang w:val="es-CL"/>
         </w:rPr>
@@ -573,7 +573,7 @@
     </w:p>
     <w:p>
       <w:pPr>
-        <w:pStyle w:val="Ttulo2"/>
+        <w:pStyle w:val="Heading2"/>
         <w:rPr>
           <w:lang w:val="es-ES"/>
         </w:rPr>
@@ -1034,11 +1034,11 @@
     <w:name w:val="Normal"/>
     <w:qFormat/>
   </w:style>
-  <w:style w:type="paragraph" w:styleId="Ttulo1">
+  <w:style w:type="paragraph" w:styleId="Heading1">
     <w:name w:val="heading 1"/>
     <w:basedOn w:val="Normal"/>
     <w:next w:val="Normal"/>
-    <w:link w:val="Ttulo1Car"/>
+    <w:link w:val="Heading1Char"/>
     <w:uiPriority w:val="9"/>
     <w:qFormat/>
     <w:rsid w:val="00E123EC"/>
@@ -1055,11 +1055,11 @@
       <w:szCs w:val="40"/>
     </w:rPr>
   </w:style>
-  <w:style w:type="paragraph" w:styleId="Ttulo2">
+  <w:style w:type="paragraph" w:styleId="Heading2">
     <w:name w:val="heading 2"/>
     <w:basedOn w:val="Normal"/>
     <w:next w:val="Normal"/>
-    <w:link w:val="Ttulo2Car"/>
+    <w:link w:val="Heading2Char"/>
     <w:uiPriority w:val="9"/>
     <w:unhideWhenUsed/>
     <w:qFormat/>
@@ -1077,11 +1077,11 @@
       <w:szCs w:val="32"/>
     </w:rPr>
   </w:style>
-  <w:style w:type="paragraph" w:styleId="Ttulo3">
+  <w:style w:type="paragraph" w:styleId="Heading3">
     <w:name w:val="heading 3"/>
     <w:basedOn w:val="Normal"/>
     <w:next w:val="Normal"/>
-    <w:link w:val="Ttulo3Car"/>
+    <w:link w:val="Heading3Char"/>
     <w:uiPriority w:val="9"/>
     <w:unhideWhenUsed/>
     <w:qFormat/>
@@ -1099,11 +1099,11 @@
       <w:szCs w:val="28"/>
     </w:rPr>
   </w:style>
-  <w:style w:type="paragraph" w:styleId="Ttulo4">
+  <w:style w:type="paragraph" w:styleId="Heading4">
     <w:name w:val="heading 4"/>
     <w:basedOn w:val="Normal"/>
     <w:next w:val="Normal"/>
-    <w:link w:val="Ttulo4Car"/>
+    <w:link w:val="Heading4Char"/>
     <w:uiPriority w:val="9"/>
     <w:unhideWhenUsed/>
     <w:qFormat/>
@@ -1121,11 +1121,11 @@
       <w:color w:val="0F4761" w:themeColor="accent1" w:themeShade="BF"/>
     </w:rPr>
   </w:style>
-  <w:style w:type="paragraph" w:styleId="Ttulo5">
+  <w:style w:type="paragraph" w:styleId="Heading5">
     <w:name w:val="heading 5"/>
     <w:basedOn w:val="Normal"/>
     <w:next w:val="Normal"/>
-    <w:link w:val="Ttulo5Car"/>
+    <w:link w:val="Heading5Char"/>
     <w:uiPriority w:val="9"/>
     <w:unhideWhenUsed/>
     <w:qFormat/>
@@ -1141,11 +1141,11 @@
       <w:color w:val="0F4761" w:themeColor="accent1" w:themeShade="BF"/>
     </w:rPr>
   </w:style>
-  <w:style w:type="paragraph" w:styleId="Ttulo6">
+  <w:style w:type="paragraph" w:styleId="Heading6">
     <w:name w:val="heading 6"/>
     <w:basedOn w:val="Normal"/>
     <w:next w:val="Normal"/>
-    <w:link w:val="Ttulo6Car"/>
+    <w:link w:val="Heading6Char"/>
     <w:uiPriority w:val="9"/>
     <w:unhideWhenUsed/>
     <w:qFormat/>
@@ -1163,11 +1163,11 @@
       <w:color w:val="595959" w:themeColor="text1" w:themeTint="A6"/>
     </w:rPr>
   </w:style>
-  <w:style w:type="paragraph" w:styleId="Ttulo7">
+  <w:style w:type="paragraph" w:styleId="Heading7">
     <w:name w:val="heading 7"/>
     <w:basedOn w:val="Normal"/>
     <w:next w:val="Normal"/>
-    <w:link w:val="Ttulo7Car"/>
+    <w:link w:val="Heading7Char"/>
     <w:uiPriority w:val="9"/>
     <w:unhideWhenUsed/>
     <w:qFormat/>
@@ -1183,11 +1183,11 @@
       <w:color w:val="595959" w:themeColor="text1" w:themeTint="A6"/>
     </w:rPr>
   </w:style>
-  <w:style w:type="paragraph" w:styleId="Ttulo8">
+  <w:style w:type="paragraph" w:styleId="Heading8">
     <w:name w:val="heading 8"/>
     <w:basedOn w:val="Normal"/>
     <w:next w:val="Normal"/>
-    <w:link w:val="Ttulo8Car"/>
+    <w:link w:val="Heading8Char"/>
     <w:uiPriority w:val="9"/>
     <w:unhideWhenUsed/>
     <w:qFormat/>
@@ -1205,11 +1205,11 @@
       <w:color w:val="272727" w:themeColor="text1" w:themeTint="D8"/>
     </w:rPr>
   </w:style>
-  <w:style w:type="paragraph" w:styleId="Ttulo9">
+  <w:style w:type="paragraph" w:styleId="Heading9">
     <w:name w:val="heading 9"/>
     <w:basedOn w:val="Normal"/>
     <w:next w:val="Normal"/>
-    <w:link w:val="Ttulo9Car"/>
+    <w:link w:val="Heading9Char"/>
     <w:uiPriority w:val="9"/>
     <w:unhideWhenUsed/>
     <w:qFormat/>
@@ -1225,13 +1225,13 @@
       <w:color w:val="272727" w:themeColor="text1" w:themeTint="D8"/>
     </w:rPr>
   </w:style>
-  <w:style w:type="character" w:default="1" w:styleId="Fuentedeprrafopredeter">
+  <w:style w:type="character" w:default="1" w:styleId="DefaultParagraphFont">
     <w:name w:val="Default Paragraph Font"/>
     <w:uiPriority w:val="1"/>
     <w:semiHidden/>
     <w:unhideWhenUsed/>
   </w:style>
-  <w:style w:type="table" w:default="1" w:styleId="Tablanormal">
+  <w:style w:type="table" w:default="1" w:styleId="TableNormal">
     <w:name w:val="Normal Table"/>
     <w:uiPriority w:val="99"/>
     <w:semiHidden/>
@@ -1246,16 +1246,16 @@
       </w:tblCellMar>
     </w:tblPr>
   </w:style>
-  <w:style w:type="numbering" w:default="1" w:styleId="Sinlista">
+  <w:style w:type="numbering" w:default="1" w:styleId="NoList">
     <w:name w:val="No List"/>
     <w:uiPriority w:val="99"/>
     <w:semiHidden/>
     <w:unhideWhenUsed/>
   </w:style>
-  <w:style w:type="character" w:customStyle="1" w:styleId="Ttulo1Car">
-    <w:name w:val="Título 1 Car"/>
-    <w:basedOn w:val="Fuentedeprrafopredeter"/>
-    <w:link w:val="Ttulo1"/>
+  <w:style w:type="character" w:customStyle="1" w:styleId="Heading1Char">
+    <w:name w:val="Heading 1 Char"/>
+    <w:basedOn w:val="DefaultParagraphFont"/>
+    <w:link w:val="Heading1"/>
     <w:uiPriority w:val="9"/>
     <w:rsid w:val="00E123EC"/>
     <w:rPr>
@@ -1265,10 +1265,10 @@
       <w:szCs w:val="40"/>
     </w:rPr>
   </w:style>
-  <w:style w:type="character" w:customStyle="1" w:styleId="Ttulo2Car">
-    <w:name w:val="Título 2 Car"/>
-    <w:basedOn w:val="Fuentedeprrafopredeter"/>
-    <w:link w:val="Ttulo2"/>
+  <w:style w:type="character" w:customStyle="1" w:styleId="Heading2Char">
+    <w:name w:val="Heading 2 Char"/>
+    <w:basedOn w:val="DefaultParagraphFont"/>
+    <w:link w:val="Heading2"/>
     <w:uiPriority w:val="9"/>
     <w:rsid w:val="00E123EC"/>
     <w:rPr>
@@ -1278,10 +1278,10 @@
       <w:szCs w:val="32"/>
     </w:rPr>
   </w:style>
-  <w:style w:type="character" w:customStyle="1" w:styleId="Ttulo3Car">
-    <w:name w:val="Título 3 Car"/>
-    <w:basedOn w:val="Fuentedeprrafopredeter"/>
-    <w:link w:val="Ttulo3"/>
+  <w:style w:type="character" w:customStyle="1" w:styleId="Heading3Char">
+    <w:name w:val="Heading 3 Char"/>
+    <w:basedOn w:val="DefaultParagraphFont"/>
+    <w:link w:val="Heading3"/>
     <w:uiPriority w:val="9"/>
     <w:rsid w:val="00E123EC"/>
     <w:rPr>
@@ -1291,10 +1291,10 @@
       <w:szCs w:val="28"/>
     </w:rPr>
   </w:style>
-  <w:style w:type="character" w:customStyle="1" w:styleId="Ttulo4Car">
-    <w:name w:val="Título 4 Car"/>
-    <w:basedOn w:val="Fuentedeprrafopredeter"/>
-    <w:link w:val="Ttulo4"/>
+  <w:style w:type="character" w:customStyle="1" w:styleId="Heading4Char">
+    <w:name w:val="Heading 4 Char"/>
+    <w:basedOn w:val="DefaultParagraphFont"/>
+    <w:link w:val="Heading4"/>
     <w:uiPriority w:val="9"/>
     <w:rsid w:val="00E123EC"/>
     <w:rPr>
@@ -1304,10 +1304,10 @@
       <w:color w:val="0F4761" w:themeColor="accent1" w:themeShade="BF"/>
     </w:rPr>
   </w:style>
-  <w:style w:type="character" w:customStyle="1" w:styleId="Ttulo5Car">
-    <w:name w:val="Título 5 Car"/>
-    <w:basedOn w:val="Fuentedeprrafopredeter"/>
-    <w:link w:val="Ttulo5"/>
+  <w:style w:type="character" w:customStyle="1" w:styleId="Heading5Char">
+    <w:name w:val="Heading 5 Char"/>
+    <w:basedOn w:val="DefaultParagraphFont"/>
+    <w:link w:val="Heading5"/>
     <w:uiPriority w:val="9"/>
     <w:rsid w:val="00E123EC"/>
     <w:rPr>
@@ -1315,10 +1315,10 @@
       <w:color w:val="0F4761" w:themeColor="accent1" w:themeShade="BF"/>
     </w:rPr>
   </w:style>
-  <w:style w:type="character" w:customStyle="1" w:styleId="Ttulo6Car">
-    <w:name w:val="Título 6 Car"/>
-    <w:basedOn w:val="Fuentedeprrafopredeter"/>
-    <w:link w:val="Ttulo6"/>
+  <w:style w:type="character" w:customStyle="1" w:styleId="Heading6Char">
+    <w:name w:val="Heading 6 Char"/>
+    <w:basedOn w:val="DefaultParagraphFont"/>
+    <w:link w:val="Heading6"/>
     <w:uiPriority w:val="9"/>
     <w:rsid w:val="00E123EC"/>
     <w:rPr>
@@ -1328,10 +1328,10 @@
       <w:color w:val="595959" w:themeColor="text1" w:themeTint="A6"/>
     </w:rPr>
   </w:style>
-  <w:style w:type="character" w:customStyle="1" w:styleId="Ttulo7Car">
-    <w:name w:val="Título 7 Car"/>
-    <w:basedOn w:val="Fuentedeprrafopredeter"/>
-    <w:link w:val="Ttulo7"/>
+  <w:style w:type="character" w:customStyle="1" w:styleId="Heading7Char">
+    <w:name w:val="Heading 7 Char"/>
+    <w:basedOn w:val="DefaultParagraphFont"/>
+    <w:link w:val="Heading7"/>
     <w:uiPriority w:val="9"/>
     <w:rsid w:val="00E123EC"/>
     <w:rPr>
@@ -1339,10 +1339,10 @@
       <w:color w:val="595959" w:themeColor="text1" w:themeTint="A6"/>
     </w:rPr>
   </w:style>
-  <w:style w:type="character" w:customStyle="1" w:styleId="Ttulo8Car">
-    <w:name w:val="Título 8 Car"/>
-    <w:basedOn w:val="Fuentedeprrafopredeter"/>
-    <w:link w:val="Ttulo8"/>
+  <w:style w:type="character" w:customStyle="1" w:styleId="Heading8Char">
+    <w:name w:val="Heading 8 Char"/>
+    <w:basedOn w:val="DefaultParagraphFont"/>
+    <w:link w:val="Heading8"/>
     <w:uiPriority w:val="9"/>
     <w:rsid w:val="00E123EC"/>
     <w:rPr>
@@ -1352,10 +1352,10 @@
       <w:color w:val="272727" w:themeColor="text1" w:themeTint="D8"/>
     </w:rPr>
   </w:style>
-  <w:style w:type="character" w:customStyle="1" w:styleId="Ttulo9Car">
-    <w:name w:val="Título 9 Car"/>
-    <w:basedOn w:val="Fuentedeprrafopredeter"/>
-    <w:link w:val="Ttulo9"/>
+  <w:style w:type="character" w:customStyle="1" w:styleId="Heading9Char">
+    <w:name w:val="Heading 9 Char"/>
+    <w:basedOn w:val="DefaultParagraphFont"/>
+    <w:link w:val="Heading9"/>
     <w:uiPriority w:val="9"/>
     <w:rsid w:val="00E123EC"/>
     <w:rPr>
@@ -1363,11 +1363,11 @@
       <w:color w:val="272727" w:themeColor="text1" w:themeTint="D8"/>
     </w:rPr>
   </w:style>
-  <w:style w:type="paragraph" w:styleId="Ttulo">
+  <w:style w:type="paragraph" w:styleId="Title">
     <w:name w:val="Title"/>
     <w:basedOn w:val="Normal"/>
     <w:next w:val="Normal"/>
-    <w:link w:val="TtuloCar"/>
+    <w:link w:val="TitleChar"/>
     <w:uiPriority w:val="10"/>
     <w:qFormat/>
     <w:rsid w:val="00E123EC"/>
@@ -1383,10 +1383,10 @@
       <w:szCs w:val="56"/>
     </w:rPr>
   </w:style>
-  <w:style w:type="character" w:customStyle="1" w:styleId="TtuloCar">
-    <w:name w:val="Título Car"/>
-    <w:basedOn w:val="Fuentedeprrafopredeter"/>
-    <w:link w:val="Ttulo"/>
+  <w:style w:type="character" w:customStyle="1" w:styleId="TitleChar">
+    <w:name w:val="Title Char"/>
+    <w:basedOn w:val="DefaultParagraphFont"/>
+    <w:link w:val="Title"/>
     <w:uiPriority w:val="10"/>
     <w:rsid w:val="00E123EC"/>
     <w:rPr>
@@ -1397,11 +1397,11 @@
       <w:szCs w:val="56"/>
     </w:rPr>
   </w:style>
-  <w:style w:type="paragraph" w:styleId="Subttulo">
+  <w:style w:type="paragraph" w:styleId="Subtitle">
     <w:name w:val="Subtitle"/>
     <w:basedOn w:val="Normal"/>
     <w:next w:val="Normal"/>
-    <w:link w:val="SubttuloCar"/>
+    <w:link w:val="SubtitleChar"/>
     <w:uiPriority w:val="11"/>
     <w:qFormat/>
     <w:rsid w:val="00E123EC"/>
@@ -1418,10 +1418,10 @@
       <w:szCs w:val="28"/>
     </w:rPr>
   </w:style>
-  <w:style w:type="character" w:customStyle="1" w:styleId="SubttuloCar">
-    <w:name w:val="Subtítulo Car"/>
-    <w:basedOn w:val="Fuentedeprrafopredeter"/>
-    <w:link w:val="Subttulo"/>
+  <w:style w:type="character" w:customStyle="1" w:styleId="SubtitleChar">
+    <w:name w:val="Subtitle Char"/>
+    <w:basedOn w:val="DefaultParagraphFont"/>
+    <w:link w:val="Subtitle"/>
     <w:uiPriority w:val="11"/>
     <w:rsid w:val="00E123EC"/>
     <w:rPr>
@@ -1432,11 +1432,11 @@
       <w:szCs w:val="28"/>
     </w:rPr>
   </w:style>
-  <w:style w:type="paragraph" w:styleId="Cita">
+  <w:style w:type="paragraph" w:styleId="Quote">
     <w:name w:val="Quote"/>
     <w:basedOn w:val="Normal"/>
     <w:next w:val="Normal"/>
-    <w:link w:val="CitaCar"/>
+    <w:link w:val="QuoteChar"/>
     <w:uiPriority w:val="29"/>
     <w:qFormat/>
     <w:rsid w:val="00E123EC"/>
@@ -1450,10 +1450,10 @@
       <w:color w:val="404040" w:themeColor="text1" w:themeTint="BF"/>
     </w:rPr>
   </w:style>
-  <w:style w:type="character" w:customStyle="1" w:styleId="CitaCar">
-    <w:name w:val="Cita Car"/>
-    <w:basedOn w:val="Fuentedeprrafopredeter"/>
-    <w:link w:val="Cita"/>
+  <w:style w:type="character" w:customStyle="1" w:styleId="QuoteChar">
+    <w:name w:val="Quote Char"/>
+    <w:basedOn w:val="DefaultParagraphFont"/>
+    <w:link w:val="Quote"/>
     <w:uiPriority w:val="29"/>
     <w:rsid w:val="00E123EC"/>
     <w:rPr>
@@ -1462,9 +1462,9 @@
       <w:color w:val="404040" w:themeColor="text1" w:themeTint="BF"/>
     </w:rPr>
   </w:style>
-  <w:style w:type="character" w:styleId="Hipervnculo">
+  <w:style w:type="character" w:styleId="Hyperlink">
     <w:name w:val="Hyperlink"/>
-    <w:basedOn w:val="Fuentedeprrafopredeter"/>
+    <w:basedOn w:val="DefaultParagraphFont"/>
     <w:uiPriority w:val="99"/>
     <w:unhideWhenUsed/>
     <w:rsid w:val="000447CC"/>
@@ -1473,9 +1473,9 @@
       <w:u w:val="single"/>
     </w:rPr>
   </w:style>
-  <w:style w:type="character" w:styleId="nfasisintenso">
+  <w:style w:type="character" w:styleId="IntenseEmphasis">
     <w:name w:val="Intense Emphasis"/>
-    <w:basedOn w:val="Fuentedeprrafopredeter"/>
+    <w:basedOn w:val="DefaultParagraphFont"/>
     <w:uiPriority w:val="21"/>
     <w:qFormat/>
     <w:rsid w:val="00E123EC"/>
@@ -1485,11 +1485,11 @@
       <w:color w:val="0F4761" w:themeColor="accent1" w:themeShade="BF"/>
     </w:rPr>
   </w:style>
-  <w:style w:type="paragraph" w:styleId="Citadestacada">
+  <w:style w:type="paragraph" w:styleId="IntenseQuote">
     <w:name w:val="Intense Quote"/>
     <w:basedOn w:val="Normal"/>
     <w:next w:val="Normal"/>
-    <w:link w:val="CitadestacadaCar"/>
+    <w:link w:val="IntenseQuoteChar"/>
     <w:uiPriority w:val="30"/>
     <w:qFormat/>
     <w:rsid w:val="00E123EC"/>
@@ -1508,10 +1508,10 @@
       <w:color w:val="0F4761" w:themeColor="accent1" w:themeShade="BF"/>
     </w:rPr>
   </w:style>
-  <w:style w:type="character" w:customStyle="1" w:styleId="CitadestacadaCar">
-    <w:name w:val="Cita destacada Car"/>
-    <w:basedOn w:val="Fuentedeprrafopredeter"/>
-    <w:link w:val="Citadestacada"/>
+  <w:style w:type="character" w:customStyle="1" w:styleId="IntenseQuoteChar">
+    <w:name w:val="Intense Quote Char"/>
+    <w:basedOn w:val="DefaultParagraphFont"/>
+    <w:link w:val="IntenseQuote"/>
     <w:uiPriority w:val="30"/>
     <w:rsid w:val="00E123EC"/>
     <w:rPr>
@@ -1520,9 +1520,9 @@
       <w:color w:val="0F4761" w:themeColor="accent1" w:themeShade="BF"/>
     </w:rPr>
   </w:style>
-  <w:style w:type="character" w:styleId="Referenciaintensa">
+  <w:style w:type="character" w:styleId="IntenseReference">
     <w:name w:val="Intense Reference"/>
-    <w:basedOn w:val="Fuentedeprrafopredeter"/>
+    <w:basedOn w:val="DefaultParagraphFont"/>
     <w:uiPriority w:val="32"/>
     <w:qFormat/>
     <w:rsid w:val="00E123EC"/>
@@ -1534,9 +1534,9 @@
       <w:spacing w:val="5"/>
     </w:rPr>
   </w:style>
-  <w:style w:type="character" w:styleId="Mencinsinresolver">
+  <w:style w:type="character" w:styleId="UnresolvedMention">
     <w:name w:val="Unresolved Mention"/>
-    <w:basedOn w:val="Fuentedeprrafopredeter"/>
+    <w:basedOn w:val="DefaultParagraphFont"/>
     <w:uiPriority w:val="99"/>
     <w:semiHidden/>
     <w:unhideWhenUsed/>

</xml_diff>